<commit_message>
draft 2, registration, autorization, filtration client service only
</commit_message>
<xml_diff>
--- a/ProjectTaxi/TZ.docx
+++ b/ProjectTaxi/TZ.docx
@@ -430,123 +430,131 @@
           <w:rFonts w:ascii="Calibri" w:hAnsi="Calibri" w:cs="Times New Roman"/>
           <w:sz w:val="22"/>
           <w:szCs w:val="22"/>
+          <w:lang w:val="ru-RU"/>
         </w:rPr>
       </w:pPr>
     </w:p>
     <w:p>
       <w:pPr>
         <w:pStyle w:val="2"/>
+        <w:rPr>
+          <w:lang w:val="ru-RU"/>
+        </w:rPr>
       </w:pPr>
       <w:bookmarkStart w:id="1" w:name="_Toc465266951"/>
       <w:r>
-        <w:t>Об</w:t>
-      </w:r>
-      <w:bookmarkStart w:id="2" w:name="_GoBack"/>
+        <w:rPr>
+          <w:lang w:val="ru-RU"/>
+        </w:rPr>
+        <w:t>Общие сведения</w:t>
+      </w:r>
+      <w:bookmarkEnd w:id="1"/>
+    </w:p>
+    <w:p>
+      <w:pPr>
+        <w:rPr>
+          <w:lang w:val="ru-RU"/>
+        </w:rPr>
+      </w:pPr>
+      <w:r>
+        <w:rPr>
+          <w:lang w:val="ru-RU"/>
+        </w:rPr>
+        <w:t>Данный документ описывает требования к разрабатываемой информационной системе «</w:t>
+      </w:r>
+      <w:r>
+        <w:rPr>
+          <w:lang w:val="ru-RU"/>
+        </w:rPr>
+        <w:t>Служба заказа такси</w:t>
+      </w:r>
+      <w:r>
+        <w:rPr>
+          <w:lang w:val="ru-RU"/>
+        </w:rPr>
+        <w:t xml:space="preserve"> онлайн</w:t>
+      </w:r>
+      <w:r>
+        <w:rPr>
+          <w:lang w:val="ru-RU"/>
+        </w:rPr>
+        <w:t>»</w:t>
+      </w:r>
+    </w:p>
+    <w:p>
+      <w:pPr>
+        <w:pStyle w:val="2"/>
+        <w:rPr>
+          <w:lang w:val="ru-RU"/>
+        </w:rPr>
+      </w:pPr>
+      <w:bookmarkStart w:id="2" w:name="_Toc465266952"/>
+      <w:r>
+        <w:rPr>
+          <w:lang w:val="ru-RU"/>
+        </w:rPr>
+        <w:t>Основная цель системы</w:t>
+      </w:r>
       <w:bookmarkEnd w:id="2"/>
-      <w:r>
-        <w:t>щие сведения</w:t>
-      </w:r>
-      <w:bookmarkEnd w:id="1"/>
-    </w:p>
-    <w:p>
-      <w:pPr>
-        <w:rPr>
-          <w:lang w:val="ru-RU"/>
-        </w:rPr>
-      </w:pPr>
-      <w:r>
-        <w:rPr>
-          <w:lang w:val="ru-RU"/>
-        </w:rPr>
-        <w:t>Данный документ описывает требования к разрабатываемой информационной системе «</w:t>
-      </w:r>
-      <w:r>
-        <w:rPr>
-          <w:lang w:val="ru-RU"/>
-        </w:rPr>
-        <w:t>Служба заказа такси</w:t>
-      </w:r>
-      <w:r>
-        <w:rPr>
-          <w:lang w:val="ru-RU"/>
-        </w:rPr>
-        <w:t xml:space="preserve"> онлайн</w:t>
-      </w:r>
-      <w:r>
-        <w:rPr>
-          <w:lang w:val="ru-RU"/>
-        </w:rPr>
-        <w:t>»</w:t>
+    </w:p>
+    <w:p>
+      <w:pPr>
+        <w:rPr>
+          <w:lang w:val="ru-RU"/>
+        </w:rPr>
+      </w:pPr>
+      <w:r>
+        <w:rPr>
+          <w:lang w:val="ru-RU"/>
+        </w:rPr>
+        <w:t xml:space="preserve">Предоставить </w:t>
+      </w:r>
+      <w:r>
+        <w:rPr>
+          <w:lang w:val="ru-RU"/>
+        </w:rPr>
+        <w:t xml:space="preserve">клиенту возможность заказать такси </w:t>
+      </w:r>
+      <w:r>
+        <w:rPr>
+          <w:lang w:val="ru-RU"/>
+        </w:rPr>
+        <w:t>через веб-сервис</w:t>
+      </w:r>
+      <w:r>
+        <w:rPr>
+          <w:lang w:val="ru-RU"/>
+        </w:rPr>
+        <w:t>.</w:t>
+      </w:r>
+      <w:r>
+        <w:rPr>
+          <w:lang w:val="ru-RU"/>
+        </w:rPr>
+        <w:t xml:space="preserve"> </w:t>
+      </w:r>
+      <w:r>
+        <w:rPr>
+          <w:lang w:val="ru-RU"/>
+        </w:rPr>
+        <w:t xml:space="preserve">  </w:t>
+      </w:r>
+      <w:r>
+        <w:rPr>
+          <w:lang w:val="ru-RU"/>
+        </w:rPr>
+        <w:t xml:space="preserve"> </w:t>
       </w:r>
     </w:p>
     <w:p>
       <w:pPr>
         <w:pStyle w:val="2"/>
-        <w:rPr>
-          <w:lang w:val="ru-RU"/>
-        </w:rPr>
-      </w:pPr>
-      <w:bookmarkStart w:id="3" w:name="_Toc465266952"/>
-      <w:r>
-        <w:rPr>
-          <w:lang w:val="ru-RU"/>
-        </w:rPr>
-        <w:t>Основная цель системы</w:t>
+      </w:pPr>
+      <w:bookmarkStart w:id="3" w:name="_Toc465266953"/>
+      <w:r>
+        <w:t>Общие требования к решению:</w:t>
       </w:r>
       <w:bookmarkEnd w:id="3"/>
-    </w:p>
-    <w:p>
-      <w:pPr>
-        <w:rPr>
-          <w:lang w:val="ru-RU"/>
-        </w:rPr>
-      </w:pPr>
-      <w:r>
-        <w:rPr>
-          <w:lang w:val="ru-RU"/>
-        </w:rPr>
-        <w:t xml:space="preserve">Предоставить </w:t>
-      </w:r>
-      <w:r>
-        <w:rPr>
-          <w:lang w:val="ru-RU"/>
-        </w:rPr>
-        <w:t xml:space="preserve">клиенту возможность заказать такси </w:t>
-      </w:r>
-      <w:r>
-        <w:rPr>
-          <w:lang w:val="ru-RU"/>
-        </w:rPr>
-        <w:t>через веб-сервис</w:t>
-      </w:r>
-      <w:r>
-        <w:rPr>
-          <w:lang w:val="ru-RU"/>
-        </w:rPr>
-        <w:t>.</w:t>
-      </w:r>
-      <w:r>
-        <w:rPr>
-          <w:lang w:val="ru-RU"/>
-        </w:rPr>
-        <w:t xml:space="preserve"> </w:t>
-      </w:r>
-      <w:r>
-        <w:rPr>
-          <w:lang w:val="ru-RU"/>
-        </w:rPr>
-        <w:t xml:space="preserve">  </w:t>
-      </w:r>
-    </w:p>
-    <w:p>
-      <w:pPr>
-        <w:pStyle w:val="2"/>
-      </w:pPr>
-      <w:bookmarkStart w:id="4" w:name="_Toc465266953"/>
-      <w:r>
-        <w:t>Общие требования к решению:</w:t>
-      </w:r>
-      <w:bookmarkEnd w:id="4"/>
     </w:p>
     <w:p>
       <w:pPr>
@@ -741,11 +749,11 @@
       <w:pPr>
         <w:pStyle w:val="2"/>
       </w:pPr>
-      <w:bookmarkStart w:id="5" w:name="_Toc465266954"/>
+      <w:bookmarkStart w:id="4" w:name="_Toc465266954"/>
       <w:r>
         <w:t>Описание сценариев использования</w:t>
       </w:r>
-      <w:bookmarkEnd w:id="5"/>
+      <w:bookmarkEnd w:id="4"/>
     </w:p>
     <w:p>
       <w:pPr>
@@ -812,9 +820,9 @@
           <w:lang w:val="ru-RU" w:eastAsia="ru-RU" w:bidi="ar-SA"/>
         </w:rPr>
         <w:drawing>
-          <wp:inline distT="0" distB="0" distL="0" distR="0" wp14:anchorId="08D261C7" wp14:editId="5C9DE6E2">
-            <wp:extent cx="6120130" cy="2619375"/>
-            <wp:effectExtent l="0" t="0" r="0" b="9525"/>
+          <wp:inline distT="0" distB="0" distL="0" distR="0" wp14:anchorId="3CFE4FFE" wp14:editId="21E1F120">
+            <wp:extent cx="5791200" cy="2941266"/>
+            <wp:effectExtent l="0" t="0" r="0" b="0"/>
             <wp:docPr id="1" name="Рисунок 1"/>
             <wp:cNvGraphicFramePr>
               <a:graphicFrameLocks xmlns:a="http://schemas.openxmlformats.org/drawingml/2006/main" noChangeAspect="1"/>
@@ -835,7 +843,7 @@
                   <pic:spPr>
                     <a:xfrm>
                       <a:off x="0" y="0"/>
-                      <a:ext cx="6120130" cy="2619375"/>
+                      <a:ext cx="5799085" cy="2945271"/>
                     </a:xfrm>
                     <a:prstGeom prst="rect">
                       <a:avLst/>
@@ -1002,6 +1010,7 @@
     <w:p>
       <w:pPr>
         <w:pStyle w:val="a4"/>
+        <w:jc w:val="center"/>
         <w:rPr>
           <w:lang w:val="ru-RU"/>
         </w:rPr>
@@ -1012,10 +1021,10 @@
           <w:lang w:val="ru-RU" w:eastAsia="ru-RU" w:bidi="ar-SA"/>
         </w:rPr>
         <w:drawing>
-          <wp:inline distT="0" distB="0" distL="0" distR="0" wp14:anchorId="52251E75" wp14:editId="3EB27862">
-            <wp:extent cx="5981700" cy="2914650"/>
-            <wp:effectExtent l="0" t="0" r="0" b="0"/>
-            <wp:docPr id="3" name="Рисунок 3"/>
+          <wp:inline distT="0" distB="0" distL="0" distR="0" wp14:anchorId="58F61A35" wp14:editId="19BC7001">
+            <wp:extent cx="5095875" cy="1973547"/>
+            <wp:effectExtent l="0" t="0" r="0" b="8255"/>
+            <wp:docPr id="4" name="Рисунок 4"/>
             <wp:cNvGraphicFramePr>
               <a:graphicFrameLocks xmlns:a="http://schemas.openxmlformats.org/drawingml/2006/main" noChangeAspect="1"/>
             </wp:cNvGraphicFramePr>
@@ -1035,7 +1044,7 @@
                   <pic:spPr>
                     <a:xfrm>
                       <a:off x="0" y="0"/>
-                      <a:ext cx="5981700" cy="2914650"/>
+                      <a:ext cx="5121874" cy="1983616"/>
                     </a:xfrm>
                     <a:prstGeom prst="rect">
                       <a:avLst/>
@@ -1101,13 +1110,334 @@
         </w:rPr>
         <w:t xml:space="preserve"> </w:t>
       </w:r>
-      <w:bookmarkStart w:id="6" w:name="_Toc465266955"/>
+      <w:bookmarkStart w:id="5" w:name="_Toc465266955"/>
       <w:r>
         <w:rPr>
           <w:lang w:val="ru-RU"/>
         </w:rPr>
         <w:t>Функциональные требования к системе</w:t>
       </w:r>
+      <w:bookmarkEnd w:id="5"/>
+    </w:p>
+    <w:p>
+      <w:pPr>
+        <w:rPr>
+          <w:lang w:val="ru-RU"/>
+        </w:rPr>
+      </w:pPr>
+      <w:r>
+        <w:rPr>
+          <w:lang w:val="ru-RU"/>
+        </w:rPr>
+        <w:t xml:space="preserve">ФТ1. Система должна позволять </w:t>
+      </w:r>
+      <w:r>
+        <w:rPr>
+          <w:lang w:val="ru-RU"/>
+        </w:rPr>
+        <w:t>клиентам или диспетчерам осуществлять следующие действия</w:t>
+      </w:r>
+      <w:r>
+        <w:rPr>
+          <w:lang w:val="ru-RU"/>
+        </w:rPr>
+        <w:t>:</w:t>
+      </w:r>
+    </w:p>
+    <w:p>
+      <w:pPr>
+        <w:ind w:firstLine="708"/>
+        <w:rPr>
+          <w:lang w:val="ru-RU"/>
+        </w:rPr>
+      </w:pPr>
+      <w:r>
+        <w:rPr>
+          <w:lang w:val="ru-RU"/>
+        </w:rPr>
+        <w:t xml:space="preserve">ФТ1а. </w:t>
+      </w:r>
+      <w:r>
+        <w:rPr>
+          <w:lang w:val="ru-RU"/>
+        </w:rPr>
+        <w:t xml:space="preserve">Создать учетную запись </w:t>
+      </w:r>
+    </w:p>
+    <w:p>
+      <w:pPr>
+        <w:ind w:firstLine="708"/>
+        <w:rPr>
+          <w:lang w:val="ru-RU"/>
+        </w:rPr>
+      </w:pPr>
+      <w:r>
+        <w:rPr>
+          <w:lang w:val="ru-RU"/>
+        </w:rPr>
+        <w:t xml:space="preserve">ФТ1б. </w:t>
+      </w:r>
+      <w:r>
+        <w:rPr>
+          <w:lang w:val="ru-RU"/>
+        </w:rPr>
+        <w:t>Войти(выйти) в личный кабинет</w:t>
+      </w:r>
+    </w:p>
+    <w:p>
+      <w:pPr>
+        <w:ind w:firstLine="708"/>
+        <w:rPr>
+          <w:lang w:val="ru-RU"/>
+        </w:rPr>
+      </w:pPr>
+      <w:r>
+        <w:rPr>
+          <w:lang w:val="ru-RU"/>
+        </w:rPr>
+        <w:t xml:space="preserve">ФТ1в. </w:t>
+      </w:r>
+      <w:r>
+        <w:rPr>
+          <w:lang w:val="ru-RU"/>
+        </w:rPr>
+        <w:t>Заказать такси через личный кабинет</w:t>
+      </w:r>
+    </w:p>
+    <w:p>
+      <w:pPr>
+        <w:ind w:firstLine="708"/>
+        <w:rPr>
+          <w:lang w:val="ru-RU"/>
+        </w:rPr>
+      </w:pPr>
+      <w:r>
+        <w:rPr>
+          <w:lang w:val="ru-RU"/>
+        </w:rPr>
+        <w:t xml:space="preserve">ФТ1г. </w:t>
+      </w:r>
+      <w:r>
+        <w:rPr>
+          <w:lang w:val="ru-RU"/>
+        </w:rPr>
+        <w:t>Отменить заявку через личный кабинет</w:t>
+      </w:r>
+    </w:p>
+    <w:p>
+      <w:pPr>
+        <w:rPr>
+          <w:lang w:val="ru-RU"/>
+        </w:rPr>
+      </w:pPr>
+      <w:r>
+        <w:rPr>
+          <w:lang w:val="ru-RU"/>
+        </w:rPr>
+        <w:t xml:space="preserve">ФТ2. Система должна позволять </w:t>
+      </w:r>
+      <w:r>
+        <w:rPr>
+          <w:lang w:val="ru-RU"/>
+        </w:rPr>
+        <w:t>администратору</w:t>
+      </w:r>
+      <w:r>
+        <w:rPr>
+          <w:lang w:val="ru-RU"/>
+        </w:rPr>
+        <w:t>:</w:t>
+      </w:r>
+    </w:p>
+    <w:p>
+      <w:pPr>
+        <w:ind w:left="708"/>
+        <w:rPr>
+          <w:lang w:val="ru-RU"/>
+        </w:rPr>
+      </w:pPr>
+      <w:r>
+        <w:rPr>
+          <w:lang w:val="ru-RU"/>
+        </w:rPr>
+        <w:t xml:space="preserve">ФТ2а. </w:t>
+      </w:r>
+      <w:r>
+        <w:rPr>
+          <w:lang w:val="ru-RU"/>
+        </w:rPr>
+        <w:t>Управление учетными записями (просмотр, изменение, добавление удаление,  создание).</w:t>
+      </w:r>
+    </w:p>
+    <w:p>
+      <w:pPr>
+        <w:ind w:firstLine="708"/>
+        <w:rPr>
+          <w:lang w:val="ru-RU"/>
+        </w:rPr>
+      </w:pPr>
+      <w:r>
+        <w:rPr>
+          <w:lang w:val="ru-RU"/>
+        </w:rPr>
+        <w:t xml:space="preserve">ФТ2б. </w:t>
+      </w:r>
+      <w:r>
+        <w:rPr>
+          <w:lang w:val="ru-RU"/>
+        </w:rPr>
+        <w:t>Вход(выход) в(из) кабинета администратора</w:t>
+      </w:r>
+    </w:p>
+    <w:p>
+      <w:pPr>
+        <w:ind w:firstLine="708"/>
+        <w:rPr>
+          <w:lang w:val="ru-RU"/>
+        </w:rPr>
+      </w:pPr>
+      <w:r>
+        <w:rPr>
+          <w:lang w:val="ru-RU"/>
+        </w:rPr>
+        <w:t xml:space="preserve">ФТ2в. </w:t>
+      </w:r>
+      <w:r>
+        <w:rPr>
+          <w:lang w:val="ru-RU"/>
+        </w:rPr>
+        <w:t>Блокировка</w:t>
+      </w:r>
+      <w:r>
+        <w:rPr>
+          <w:lang w:val="ru-RU"/>
+        </w:rPr>
+        <w:t>(разблоокировка)</w:t>
+      </w:r>
+      <w:r>
+        <w:rPr>
+          <w:lang w:val="ru-RU"/>
+        </w:rPr>
+        <w:t xml:space="preserve"> учетной записи диспет</w:t>
+      </w:r>
+      <w:r>
+        <w:rPr>
+          <w:lang w:val="ru-RU"/>
+        </w:rPr>
+        <w:t>чера</w:t>
+      </w:r>
+      <w:r>
+        <w:rPr>
+          <w:lang w:val="ru-RU"/>
+        </w:rPr>
+        <w:t xml:space="preserve"> или клиента</w:t>
+      </w:r>
+      <w:r>
+        <w:rPr>
+          <w:lang w:val="ru-RU"/>
+        </w:rPr>
+        <w:t xml:space="preserve"> </w:t>
+      </w:r>
+    </w:p>
+    <w:p>
+      <w:pPr>
+        <w:rPr>
+          <w:lang w:val="ru-RU"/>
+        </w:rPr>
+      </w:pPr>
+      <w:r>
+        <w:rPr>
+          <w:lang w:val="ru-RU"/>
+        </w:rPr>
+        <w:t xml:space="preserve">ФТ3. Система должна позволять </w:t>
+      </w:r>
+      <w:r>
+        <w:rPr>
+          <w:lang w:val="ru-RU"/>
+        </w:rPr>
+        <w:t>водителю службы такси</w:t>
+      </w:r>
+      <w:r>
+        <w:rPr>
+          <w:lang w:val="ru-RU"/>
+        </w:rPr>
+        <w:t>:</w:t>
+      </w:r>
+    </w:p>
+    <w:p>
+      <w:pPr>
+        <w:ind w:firstLine="708"/>
+        <w:rPr>
+          <w:lang w:val="ru-RU"/>
+        </w:rPr>
+      </w:pPr>
+      <w:r>
+        <w:rPr>
+          <w:lang w:val="ru-RU"/>
+        </w:rPr>
+        <w:t xml:space="preserve">ФТ3а. </w:t>
+      </w:r>
+      <w:r>
+        <w:rPr>
+          <w:lang w:val="ru-RU"/>
+        </w:rPr>
+        <w:t>Войти(выйти) в личный кабинет</w:t>
+      </w:r>
+    </w:p>
+    <w:p>
+      <w:pPr>
+        <w:ind w:firstLine="708"/>
+        <w:rPr>
+          <w:lang w:val="ru-RU"/>
+        </w:rPr>
+      </w:pPr>
+      <w:r>
+        <w:rPr>
+          <w:lang w:val="ru-RU"/>
+        </w:rPr>
+        <w:t xml:space="preserve">ФТ3б. </w:t>
+      </w:r>
+      <w:r>
+        <w:rPr>
+          <w:lang w:val="ru-RU"/>
+        </w:rPr>
+        <w:t>Бронирование заявки, ожидающей исполнителя.</w:t>
+      </w:r>
+    </w:p>
+    <w:p>
+      <w:pPr>
+        <w:ind w:firstLine="708"/>
+        <w:rPr>
+          <w:lang w:val="ru-RU"/>
+        </w:rPr>
+      </w:pPr>
+      <w:r>
+        <w:rPr>
+          <w:lang w:val="ru-RU"/>
+        </w:rPr>
+        <w:t xml:space="preserve">ФТ3в. </w:t>
+      </w:r>
+      <w:r>
+        <w:rPr>
+          <w:lang w:val="ru-RU"/>
+        </w:rPr>
+        <w:t>Изменение статуса заявки</w:t>
+      </w:r>
+    </w:p>
+    <w:p>
+      <w:pPr>
+        <w:pStyle w:val="2"/>
+        <w:rPr>
+          <w:lang w:val="ru-RU"/>
+        </w:rPr>
+      </w:pPr>
+      <w:bookmarkStart w:id="6" w:name="_Toc465266956"/>
+      <w:r>
+        <w:rPr>
+          <w:lang w:val="ru-RU"/>
+        </w:rPr>
+        <w:t>Функциональные роли системы</w:t>
+      </w:r>
       <w:bookmarkEnd w:id="6"/>
     </w:p>
     <w:p>
@@ -1120,208 +1450,13 @@
         <w:rPr>
           <w:lang w:val="ru-RU"/>
         </w:rPr>
-        <w:t xml:space="preserve">ФТ1. Система должна позволять </w:t>
-      </w:r>
-      <w:r>
-        <w:rPr>
-          <w:lang w:val="ru-RU"/>
-        </w:rPr>
-        <w:t>клиентам или диспетчерам осуществлять следующие действия</w:t>
-      </w:r>
-      <w:r>
-        <w:rPr>
-          <w:lang w:val="ru-RU"/>
-        </w:rPr>
-        <w:t>:</w:t>
-      </w:r>
-    </w:p>
-    <w:p>
-      <w:pPr>
-        <w:ind w:firstLine="708"/>
-        <w:rPr>
-          <w:lang w:val="ru-RU"/>
-        </w:rPr>
-      </w:pPr>
-      <w:r>
-        <w:rPr>
-          <w:lang w:val="ru-RU"/>
-        </w:rPr>
-        <w:t xml:space="preserve">ФТ1а. </w:t>
-      </w:r>
-      <w:r>
-        <w:rPr>
-          <w:lang w:val="ru-RU"/>
-        </w:rPr>
-        <w:t xml:space="preserve">Создать учетную запись </w:t>
-      </w:r>
-    </w:p>
-    <w:p>
-      <w:pPr>
-        <w:ind w:firstLine="708"/>
-        <w:rPr>
-          <w:lang w:val="ru-RU"/>
-        </w:rPr>
-      </w:pPr>
-      <w:r>
-        <w:rPr>
-          <w:lang w:val="ru-RU"/>
-        </w:rPr>
-        <w:t xml:space="preserve">ФТ1б. </w:t>
-      </w:r>
-      <w:r>
-        <w:rPr>
-          <w:lang w:val="ru-RU"/>
-        </w:rPr>
-        <w:t>Войти(выйти) в личный кабинет</w:t>
-      </w:r>
-    </w:p>
-    <w:p>
-      <w:pPr>
-        <w:ind w:firstLine="708"/>
-        <w:rPr>
-          <w:lang w:val="ru-RU"/>
-        </w:rPr>
-      </w:pPr>
-      <w:r>
-        <w:rPr>
-          <w:lang w:val="ru-RU"/>
-        </w:rPr>
-        <w:t xml:space="preserve">ФТ1в. </w:t>
-      </w:r>
-      <w:r>
-        <w:rPr>
-          <w:lang w:val="ru-RU"/>
-        </w:rPr>
-        <w:t>Заказать такси через личный кабинет</w:t>
-      </w:r>
-    </w:p>
-    <w:p>
-      <w:pPr>
-        <w:ind w:firstLine="708"/>
-        <w:rPr>
-          <w:lang w:val="ru-RU"/>
-        </w:rPr>
-      </w:pPr>
-      <w:r>
-        <w:rPr>
-          <w:lang w:val="ru-RU"/>
-        </w:rPr>
-        <w:t xml:space="preserve">ФТ1г. </w:t>
-      </w:r>
-      <w:r>
-        <w:rPr>
-          <w:lang w:val="ru-RU"/>
-        </w:rPr>
-        <w:t>Отменить заявку через личный кабинет</w:t>
-      </w:r>
-    </w:p>
-    <w:p>
-      <w:pPr>
-        <w:rPr>
-          <w:lang w:val="ru-RU"/>
-        </w:rPr>
-      </w:pPr>
-      <w:r>
-        <w:rPr>
-          <w:lang w:val="ru-RU"/>
-        </w:rPr>
-        <w:t xml:space="preserve">ФТ2. Система должна позволять </w:t>
-      </w:r>
-      <w:r>
-        <w:rPr>
-          <w:lang w:val="ru-RU"/>
-        </w:rPr>
-        <w:t>администратору</w:t>
-      </w:r>
-      <w:r>
-        <w:rPr>
-          <w:lang w:val="ru-RU"/>
-        </w:rPr>
-        <w:t>:</w:t>
-      </w:r>
-    </w:p>
-    <w:p>
-      <w:pPr>
-        <w:ind w:left="708"/>
-        <w:rPr>
-          <w:lang w:val="ru-RU"/>
-        </w:rPr>
-      </w:pPr>
-      <w:r>
-        <w:rPr>
-          <w:lang w:val="ru-RU"/>
-        </w:rPr>
-        <w:t xml:space="preserve">ФТ2а. </w:t>
-      </w:r>
-      <w:r>
-        <w:rPr>
-          <w:lang w:val="ru-RU"/>
-        </w:rPr>
-        <w:t>Управление учетными записями (просмотр, изменение, добавление удаление,  создание).</w:t>
-      </w:r>
-    </w:p>
-    <w:p>
-      <w:pPr>
-        <w:ind w:firstLine="708"/>
-        <w:rPr>
-          <w:lang w:val="ru-RU"/>
-        </w:rPr>
-      </w:pPr>
-      <w:r>
-        <w:rPr>
-          <w:lang w:val="ru-RU"/>
-        </w:rPr>
-        <w:t xml:space="preserve">ФТ2б. </w:t>
-      </w:r>
-      <w:r>
-        <w:rPr>
-          <w:lang w:val="ru-RU"/>
-        </w:rPr>
-        <w:t>Вход(выход) в(из) кабинета администратора</w:t>
-      </w:r>
-    </w:p>
-    <w:p>
-      <w:pPr>
-        <w:ind w:firstLine="708"/>
-        <w:rPr>
-          <w:lang w:val="ru-RU"/>
-        </w:rPr>
-      </w:pPr>
-      <w:r>
-        <w:rPr>
-          <w:lang w:val="ru-RU"/>
-        </w:rPr>
-        <w:t xml:space="preserve">ФТ2в. </w:t>
-      </w:r>
-      <w:r>
-        <w:rPr>
-          <w:lang w:val="ru-RU"/>
-        </w:rPr>
-        <w:t>Блокировка</w:t>
-      </w:r>
-      <w:r>
-        <w:rPr>
-          <w:lang w:val="ru-RU"/>
-        </w:rPr>
-        <w:t>(разблоокировка)</w:t>
-      </w:r>
-      <w:r>
-        <w:rPr>
-          <w:lang w:val="ru-RU"/>
-        </w:rPr>
-        <w:t xml:space="preserve"> учетной записи диспет</w:t>
-      </w:r>
-      <w:r>
-        <w:rPr>
-          <w:lang w:val="ru-RU"/>
-        </w:rPr>
-        <w:t>чера</w:t>
-      </w:r>
-      <w:r>
-        <w:rPr>
-          <w:lang w:val="ru-RU"/>
-        </w:rPr>
-        <w:t xml:space="preserve"> или клиента</w:t>
+        <w:t xml:space="preserve">Клиент </w:t>
+      </w:r>
+      <w:r>
+        <w:rPr>
+          <w:lang w:val="ru-RU"/>
+        </w:rPr>
+        <w:t>– роль, обладающая правами на исполнение функций ФТ1</w:t>
       </w:r>
       <w:r>
         <w:rPr>
@@ -1340,79 +1475,64 @@
         <w:rPr>
           <w:lang w:val="ru-RU"/>
         </w:rPr>
-        <w:t xml:space="preserve">ФТ3. Система должна позволять </w:t>
-      </w:r>
-      <w:r>
-        <w:rPr>
-          <w:lang w:val="ru-RU"/>
-        </w:rPr>
-        <w:t>водителю службы такси</w:t>
-      </w:r>
-      <w:r>
-        <w:rPr>
-          <w:lang w:val="ru-RU"/>
-        </w:rPr>
-        <w:t>:</w:t>
-      </w:r>
-    </w:p>
-    <w:p>
-      <w:pPr>
-        <w:ind w:firstLine="708"/>
-        <w:rPr>
-          <w:lang w:val="ru-RU"/>
-        </w:rPr>
-      </w:pPr>
-      <w:r>
-        <w:rPr>
-          <w:lang w:val="ru-RU"/>
-        </w:rPr>
-        <w:t xml:space="preserve">ФТ3а. </w:t>
-      </w:r>
-      <w:r>
-        <w:rPr>
-          <w:lang w:val="ru-RU"/>
-        </w:rPr>
-        <w:t>Войти(выйти) в личный кабинет</w:t>
-      </w:r>
-    </w:p>
-    <w:p>
-      <w:pPr>
-        <w:ind w:firstLine="708"/>
-        <w:rPr>
-          <w:lang w:val="ru-RU"/>
-        </w:rPr>
-      </w:pPr>
-      <w:r>
-        <w:rPr>
-          <w:lang w:val="ru-RU"/>
-        </w:rPr>
-        <w:t xml:space="preserve">ФТ3б. </w:t>
-      </w:r>
-      <w:r>
-        <w:rPr>
-          <w:lang w:val="ru-RU"/>
-        </w:rPr>
-        <w:t>Бронирование заявки, ожидающей исполнителя.</w:t>
-      </w:r>
-    </w:p>
-    <w:p>
-      <w:pPr>
-        <w:ind w:firstLine="708"/>
-        <w:rPr>
-          <w:lang w:val="ru-RU"/>
-        </w:rPr>
-      </w:pPr>
-      <w:r>
-        <w:rPr>
-          <w:lang w:val="ru-RU"/>
-        </w:rPr>
-        <w:t xml:space="preserve">ФТ3в. </w:t>
-      </w:r>
-      <w:r>
-        <w:rPr>
-          <w:lang w:val="ru-RU"/>
-        </w:rPr>
-        <w:t>Изменение статуса заявки</w:t>
+        <w:t xml:space="preserve">Диспетчер </w:t>
+      </w:r>
+      <w:r>
+        <w:rPr>
+          <w:lang w:val="ru-RU"/>
+        </w:rPr>
+        <w:t>– роль, обладающая правами на исполнение функций ФТ1</w:t>
+      </w:r>
+      <w:r>
+        <w:rPr>
+          <w:lang w:val="ru-RU"/>
+        </w:rPr>
+        <w:t xml:space="preserve"> </w:t>
+      </w:r>
+    </w:p>
+    <w:p>
+      <w:pPr>
+        <w:rPr>
+          <w:lang w:val="ru-RU"/>
+        </w:rPr>
+      </w:pPr>
+      <w:r>
+        <w:rPr>
+          <w:lang w:val="ru-RU"/>
+        </w:rPr>
+        <w:t>Администратор - роль, обладающая правами на исполнение функции ФТ</w:t>
+      </w:r>
+      <w:r>
+        <w:rPr>
+          <w:lang w:val="ru-RU"/>
+        </w:rPr>
+        <w:t>2</w:t>
+      </w:r>
+    </w:p>
+    <w:p>
+      <w:pPr>
+        <w:rPr>
+          <w:lang w:val="ru-RU"/>
+        </w:rPr>
+      </w:pPr>
+      <w:r>
+        <w:rPr>
+          <w:lang w:val="ru-RU"/>
+        </w:rPr>
+        <w:lastRenderedPageBreak/>
+        <w:t xml:space="preserve">Водитель службы такси </w:t>
+      </w:r>
+      <w:r>
+        <w:rPr>
+          <w:lang w:val="ru-RU"/>
+        </w:rPr>
+        <w:t>- роль, обладающая правами на исполнение функции ФТ</w:t>
+      </w:r>
+      <w:r>
+        <w:rPr>
+          <w:lang w:val="ru-RU"/>
+        </w:rPr>
+        <w:t>3</w:t>
       </w:r>
     </w:p>
     <w:p>
@@ -1422,13 +1542,12 @@
           <w:lang w:val="ru-RU"/>
         </w:rPr>
       </w:pPr>
-      <w:bookmarkStart w:id="7" w:name="_Toc465266956"/>
-      <w:r>
-        <w:rPr>
-          <w:lang w:val="ru-RU"/>
-        </w:rPr>
-        <w:lastRenderedPageBreak/>
-        <w:t>Функциональные роли системы</w:t>
+      <w:bookmarkStart w:id="7" w:name="_Toc465266957"/>
+      <w:r>
+        <w:rPr>
+          <w:lang w:val="ru-RU"/>
+        </w:rPr>
+        <w:t>Сроки исполнения</w:t>
       </w:r>
       <w:bookmarkEnd w:id="7"/>
     </w:p>
@@ -1442,88 +1561,7 @@
         <w:rPr>
           <w:lang w:val="ru-RU"/>
         </w:rPr>
-        <w:t xml:space="preserve">Клиент </w:t>
-      </w:r>
-      <w:r>
-        <w:rPr>
-          <w:lang w:val="ru-RU"/>
-        </w:rPr>
-        <w:t>– роль, обладающая правами на исполнение функций ФТ1</w:t>
-      </w:r>
-      <w:r>
-        <w:rPr>
-          <w:lang w:val="ru-RU"/>
-        </w:rPr>
-        <w:t xml:space="preserve"> </w:t>
-      </w:r>
-    </w:p>
-    <w:p>
-      <w:pPr>
-        <w:rPr>
-          <w:lang w:val="ru-RU"/>
-        </w:rPr>
-      </w:pPr>
-      <w:r>
-        <w:rPr>
-          <w:lang w:val="ru-RU"/>
-        </w:rPr>
-        <w:t xml:space="preserve">Диспетчер </w:t>
-      </w:r>
-      <w:r>
-        <w:rPr>
-          <w:lang w:val="ru-RU"/>
-        </w:rPr>
-        <w:t>– роль, обладающая правами на исполнение функций ФТ1</w:t>
-      </w:r>
-      <w:r>
-        <w:rPr>
-          <w:lang w:val="ru-RU"/>
-        </w:rPr>
-        <w:t xml:space="preserve"> </w:t>
-      </w:r>
-    </w:p>
-    <w:p>
-      <w:pPr>
-        <w:rPr>
-          <w:lang w:val="ru-RU"/>
-        </w:rPr>
-      </w:pPr>
-      <w:r>
-        <w:rPr>
-          <w:lang w:val="ru-RU"/>
-        </w:rPr>
-        <w:t>Администратор - роль, обладающая правами на исполнение функции ФТ</w:t>
-      </w:r>
-      <w:r>
-        <w:rPr>
-          <w:lang w:val="ru-RU"/>
-        </w:rPr>
-        <w:t>2</w:t>
-      </w:r>
-    </w:p>
-    <w:p>
-      <w:pPr>
-        <w:rPr>
-          <w:lang w:val="ru-RU"/>
-        </w:rPr>
-      </w:pPr>
-      <w:r>
-        <w:rPr>
-          <w:lang w:val="ru-RU"/>
-        </w:rPr>
-        <w:t xml:space="preserve">Водитель службы такси </w:t>
-      </w:r>
-      <w:r>
-        <w:rPr>
-          <w:lang w:val="ru-RU"/>
-        </w:rPr>
-        <w:t>- роль, обладающая правами на исполнение функции ФТ</w:t>
-      </w:r>
-      <w:r>
-        <w:rPr>
-          <w:lang w:val="ru-RU"/>
-        </w:rPr>
-        <w:t>3</w:t>
+        <w:t>5 календарных недель</w:t>
       </w:r>
     </w:p>
     <w:p>
@@ -1533,42 +1571,15 @@
           <w:lang w:val="ru-RU"/>
         </w:rPr>
       </w:pPr>
-      <w:bookmarkStart w:id="8" w:name="_Toc465266957"/>
-      <w:r>
-        <w:rPr>
-          <w:lang w:val="ru-RU"/>
-        </w:rPr>
-        <w:t>Сроки исполнения</w:t>
-      </w:r>
+      <w:bookmarkStart w:id="8" w:name="_Toc465266958"/>
+      <w:r>
+        <w:rPr>
+          <w:lang w:val="ru-RU"/>
+        </w:rPr>
+        <w:t>План-график реализации системы</w:t>
+      </w:r>
+      <w:bookmarkStart w:id="9" w:name="_GoBack"/>
       <w:bookmarkEnd w:id="8"/>
-    </w:p>
-    <w:p>
-      <w:pPr>
-        <w:rPr>
-          <w:lang w:val="ru-RU"/>
-        </w:rPr>
-      </w:pPr>
-      <w:r>
-        <w:rPr>
-          <w:lang w:val="ru-RU"/>
-        </w:rPr>
-        <w:t>5 календарных недель</w:t>
-      </w:r>
-    </w:p>
-    <w:p>
-      <w:pPr>
-        <w:pStyle w:val="2"/>
-        <w:rPr>
-          <w:lang w:val="ru-RU"/>
-        </w:rPr>
-      </w:pPr>
-      <w:bookmarkStart w:id="9" w:name="_Toc465266958"/>
-      <w:r>
-        <w:rPr>
-          <w:lang w:val="ru-RU"/>
-        </w:rPr>
-        <w:t>План-график реализации системы</w:t>
-      </w:r>
       <w:bookmarkEnd w:id="9"/>
     </w:p>
     <w:p>
@@ -1598,14 +1609,17 @@
         <w:tblLook w:val="04A0" w:firstRow="1" w:lastRow="0" w:firstColumn="1" w:lastColumn="0" w:noHBand="0" w:noVBand="1"/>
       </w:tblPr>
       <w:tblGrid>
-        <w:gridCol w:w="2405"/>
-        <w:gridCol w:w="2195"/>
-        <w:gridCol w:w="4745"/>
+        <w:gridCol w:w="2420"/>
+        <w:gridCol w:w="2209"/>
+        <w:gridCol w:w="4775"/>
       </w:tblGrid>
       <w:tr>
+        <w:trPr>
+          <w:trHeight w:val="413"/>
+        </w:trPr>
         <w:tc>
           <w:tcPr>
-            <w:tcW w:w="2405" w:type="dxa"/>
+            <w:tcW w:w="2420" w:type="dxa"/>
             <w:tcBorders>
               <w:top w:val="single" w:sz="4" w:space="0" w:color="auto"/>
               <w:left w:val="single" w:sz="4" w:space="0" w:color="auto"/>
@@ -1643,7 +1657,7 @@
         </w:tc>
         <w:tc>
           <w:tcPr>
-            <w:tcW w:w="2195" w:type="dxa"/>
+            <w:tcW w:w="2209" w:type="dxa"/>
             <w:tcBorders>
               <w:top w:val="single" w:sz="4" w:space="0" w:color="auto"/>
               <w:left w:val="single" w:sz="4" w:space="0" w:color="auto"/>
@@ -1681,7 +1695,7 @@
         </w:tc>
         <w:tc>
           <w:tcPr>
-            <w:tcW w:w="4745" w:type="dxa"/>
+            <w:tcW w:w="4775" w:type="dxa"/>
             <w:tcBorders>
               <w:top w:val="single" w:sz="4" w:space="0" w:color="auto"/>
               <w:left w:val="single" w:sz="4" w:space="0" w:color="auto"/>
@@ -1719,9 +1733,12 @@
         </w:tc>
       </w:tr>
       <w:tr>
+        <w:trPr>
+          <w:trHeight w:val="390"/>
+        </w:trPr>
         <w:tc>
           <w:tcPr>
-            <w:tcW w:w="2405" w:type="dxa"/>
+            <w:tcW w:w="2420" w:type="dxa"/>
             <w:tcBorders>
               <w:top w:val="single" w:sz="4" w:space="0" w:color="auto"/>
               <w:left w:val="single" w:sz="4" w:space="0" w:color="auto"/>
@@ -1759,7 +1776,7 @@
         </w:tc>
         <w:tc>
           <w:tcPr>
-            <w:tcW w:w="2195" w:type="dxa"/>
+            <w:tcW w:w="2209" w:type="dxa"/>
             <w:tcBorders>
               <w:top w:val="single" w:sz="4" w:space="0" w:color="auto"/>
               <w:left w:val="single" w:sz="4" w:space="0" w:color="auto"/>
@@ -1797,7 +1814,7 @@
         </w:tc>
         <w:tc>
           <w:tcPr>
-            <w:tcW w:w="4745" w:type="dxa"/>
+            <w:tcW w:w="4775" w:type="dxa"/>
             <w:tcBorders>
               <w:top w:val="single" w:sz="4" w:space="0" w:color="auto"/>
               <w:left w:val="single" w:sz="4" w:space="0" w:color="auto"/>
@@ -1835,9 +1852,12 @@
         </w:tc>
       </w:tr>
       <w:tr>
+        <w:trPr>
+          <w:trHeight w:val="413"/>
+        </w:trPr>
         <w:tc>
           <w:tcPr>
-            <w:tcW w:w="2405" w:type="dxa"/>
+            <w:tcW w:w="2420" w:type="dxa"/>
             <w:tcBorders>
               <w:top w:val="single" w:sz="4" w:space="0" w:color="auto"/>
               <w:left w:val="single" w:sz="4" w:space="0" w:color="auto"/>
@@ -1875,7 +1895,7 @@
         </w:tc>
         <w:tc>
           <w:tcPr>
-            <w:tcW w:w="2195" w:type="dxa"/>
+            <w:tcW w:w="2209" w:type="dxa"/>
             <w:tcBorders>
               <w:top w:val="single" w:sz="4" w:space="0" w:color="auto"/>
               <w:left w:val="single" w:sz="4" w:space="0" w:color="auto"/>
@@ -1913,7 +1933,7 @@
         </w:tc>
         <w:tc>
           <w:tcPr>
-            <w:tcW w:w="4745" w:type="dxa"/>
+            <w:tcW w:w="4775" w:type="dxa"/>
             <w:tcBorders>
               <w:top w:val="single" w:sz="4" w:space="0" w:color="auto"/>
               <w:left w:val="single" w:sz="4" w:space="0" w:color="auto"/>
@@ -1965,35 +1985,164 @@
                 <w:szCs w:val="22"/>
                 <w:lang w:val="ru-RU" w:bidi="ar-SA"/>
               </w:rPr>
-              <w:t>, ФТ</w:t>
-            </w:r>
-            <w:r>
-              <w:rPr>
-                <w:rFonts w:ascii="Calibri" w:eastAsia="Calibri" w:hAnsi="Calibri" w:cs="Times New Roman"/>
-                <w:kern w:val="0"/>
-                <w:sz w:val="22"/>
-                <w:szCs w:val="22"/>
-                <w:lang w:val="ru-RU" w:bidi="ar-SA"/>
-              </w:rPr>
-              <w:t>2</w:t>
-            </w:r>
-            <w:r>
-              <w:rPr>
-                <w:rFonts w:ascii="Calibri" w:eastAsia="Calibri" w:hAnsi="Calibri" w:cs="Times New Roman"/>
-                <w:kern w:val="0"/>
-                <w:sz w:val="22"/>
-                <w:szCs w:val="22"/>
-                <w:lang w:val="ru-RU" w:bidi="ar-SA"/>
-              </w:rPr>
-              <w:t>, доработка по замечаниям</w:t>
+              <w:t xml:space="preserve">, </w:t>
+            </w:r>
+            <w:r>
+              <w:rPr>
+                <w:rFonts w:ascii="Calibri" w:eastAsia="Calibri" w:hAnsi="Calibri" w:cs="Times New Roman"/>
+                <w:kern w:val="0"/>
+                <w:sz w:val="22"/>
+                <w:szCs w:val="22"/>
+                <w:lang w:val="ru-RU" w:bidi="ar-SA"/>
+              </w:rPr>
+              <w:t>доработка по замечаниям</w:t>
             </w:r>
           </w:p>
         </w:tc>
       </w:tr>
       <w:tr>
+        <w:trPr>
+          <w:trHeight w:val="413"/>
+        </w:trPr>
         <w:tc>
           <w:tcPr>
-            <w:tcW w:w="2405" w:type="dxa"/>
+            <w:tcW w:w="2420" w:type="dxa"/>
+            <w:tcBorders>
+              <w:top w:val="single" w:sz="4" w:space="0" w:color="auto"/>
+              <w:left w:val="single" w:sz="4" w:space="0" w:color="auto"/>
+              <w:bottom w:val="single" w:sz="4" w:space="0" w:color="auto"/>
+              <w:right w:val="single" w:sz="4" w:space="0" w:color="auto"/>
+            </w:tcBorders>
+            <w:shd w:val="clear" w:color="auto" w:fill="auto"/>
+          </w:tcPr>
+          <w:p>
+            <w:pPr>
+              <w:widowControl/>
+              <w:suppressAutoHyphens w:val="0"/>
+              <w:autoSpaceDN/>
+              <w:textAlignment w:val="auto"/>
+              <w:rPr>
+                <w:rFonts w:ascii="Calibri" w:eastAsia="Calibri" w:hAnsi="Calibri" w:cs="Times New Roman"/>
+                <w:kern w:val="0"/>
+                <w:sz w:val="22"/>
+                <w:szCs w:val="22"/>
+                <w:lang w:bidi="ar-SA"/>
+              </w:rPr>
+            </w:pPr>
+            <w:r>
+              <w:rPr>
+                <w:rFonts w:ascii="Calibri" w:eastAsia="Calibri" w:hAnsi="Calibri" w:cs="Times New Roman"/>
+                <w:kern w:val="0"/>
+                <w:sz w:val="22"/>
+                <w:szCs w:val="22"/>
+                <w:lang w:bidi="ar-SA"/>
+              </w:rPr>
+              <w:t>0.0.2</w:t>
+            </w:r>
+          </w:p>
+        </w:tc>
+        <w:tc>
+          <w:tcPr>
+            <w:tcW w:w="2209" w:type="dxa"/>
+            <w:tcBorders>
+              <w:top w:val="single" w:sz="4" w:space="0" w:color="auto"/>
+              <w:left w:val="single" w:sz="4" w:space="0" w:color="auto"/>
+              <w:bottom w:val="single" w:sz="4" w:space="0" w:color="auto"/>
+              <w:right w:val="single" w:sz="4" w:space="0" w:color="auto"/>
+            </w:tcBorders>
+            <w:shd w:val="clear" w:color="auto" w:fill="auto"/>
+          </w:tcPr>
+          <w:p>
+            <w:pPr>
+              <w:widowControl/>
+              <w:suppressAutoHyphens w:val="0"/>
+              <w:autoSpaceDN/>
+              <w:textAlignment w:val="auto"/>
+              <w:rPr>
+                <w:rFonts w:ascii="Calibri" w:eastAsia="Calibri" w:hAnsi="Calibri" w:cs="Times New Roman"/>
+                <w:kern w:val="0"/>
+                <w:sz w:val="22"/>
+                <w:szCs w:val="22"/>
+                <w:lang w:val="ru-RU" w:bidi="ar-SA"/>
+              </w:rPr>
+            </w:pPr>
+            <w:r>
+              <w:rPr>
+                <w:rFonts w:ascii="Calibri" w:eastAsia="Calibri" w:hAnsi="Calibri" w:cs="Times New Roman"/>
+                <w:kern w:val="0"/>
+                <w:sz w:val="22"/>
+                <w:szCs w:val="22"/>
+                <w:lang w:val="ru-RU" w:bidi="ar-SA"/>
+              </w:rPr>
+              <w:t xml:space="preserve">1 неделя </w:t>
+            </w:r>
+          </w:p>
+        </w:tc>
+        <w:tc>
+          <w:tcPr>
+            <w:tcW w:w="4775" w:type="dxa"/>
+            <w:tcBorders>
+              <w:top w:val="single" w:sz="4" w:space="0" w:color="auto"/>
+              <w:left w:val="single" w:sz="4" w:space="0" w:color="auto"/>
+              <w:bottom w:val="single" w:sz="4" w:space="0" w:color="auto"/>
+              <w:right w:val="single" w:sz="4" w:space="0" w:color="auto"/>
+            </w:tcBorders>
+            <w:shd w:val="clear" w:color="auto" w:fill="auto"/>
+          </w:tcPr>
+          <w:p>
+            <w:pPr>
+              <w:widowControl/>
+              <w:suppressAutoHyphens w:val="0"/>
+              <w:autoSpaceDN/>
+              <w:textAlignment w:val="auto"/>
+              <w:rPr>
+                <w:rFonts w:ascii="Calibri" w:eastAsia="Calibri" w:hAnsi="Calibri" w:cs="Times New Roman"/>
+                <w:kern w:val="0"/>
+                <w:sz w:val="22"/>
+                <w:szCs w:val="22"/>
+                <w:lang w:val="ru-RU" w:bidi="ar-SA"/>
+              </w:rPr>
+            </w:pPr>
+            <w:r>
+              <w:rPr>
+                <w:rFonts w:ascii="Calibri" w:eastAsia="Calibri" w:hAnsi="Calibri" w:cs="Times New Roman"/>
+                <w:kern w:val="0"/>
+                <w:sz w:val="22"/>
+                <w:szCs w:val="22"/>
+                <w:lang w:val="ru-RU" w:bidi="ar-SA"/>
+              </w:rPr>
+              <w:t>ФТ</w:t>
+            </w:r>
+            <w:r>
+              <w:rPr>
+                <w:rFonts w:ascii="Calibri" w:eastAsia="Calibri" w:hAnsi="Calibri" w:cs="Times New Roman"/>
+                <w:kern w:val="0"/>
+                <w:sz w:val="22"/>
+                <w:szCs w:val="22"/>
+                <w:lang w:val="ru-RU" w:bidi="ar-SA"/>
+              </w:rPr>
+              <w:t>2</w:t>
+            </w:r>
+            <w:r>
+              <w:rPr>
+                <w:rFonts w:ascii="Calibri" w:eastAsia="Calibri" w:hAnsi="Calibri" w:cs="Times New Roman"/>
+                <w:kern w:val="0"/>
+                <w:sz w:val="22"/>
+                <w:szCs w:val="22"/>
+                <w:lang w:val="ru-RU" w:bidi="ar-SA"/>
+              </w:rPr>
+              <w:t>, доработка по замечаниям</w:t>
+            </w:r>
+          </w:p>
+        </w:tc>
+      </w:tr>
+      <w:tr>
+        <w:trPr>
+          <w:trHeight w:val="390"/>
+        </w:trPr>
+        <w:tc>
+          <w:tcPr>
+            <w:tcW w:w="2420" w:type="dxa"/>
             <w:tcBorders>
               <w:top w:val="single" w:sz="4" w:space="0" w:color="auto"/>
               <w:left w:val="single" w:sz="4" w:space="0" w:color="auto"/>
@@ -2014,7 +2163,7 @@
                 <w:kern w:val="0"/>
                 <w:sz w:val="22"/>
                 <w:szCs w:val="22"/>
-                <w:lang w:val="ru-RU" w:bidi="ar-SA"/>
+                <w:lang w:bidi="ar-SA"/>
               </w:rPr>
             </w:pPr>
             <w:r>
@@ -2025,13 +2174,23 @@
                 <w:szCs w:val="22"/>
                 <w:lang w:val="ru-RU" w:bidi="ar-SA"/>
               </w:rPr>
-              <w:t>0.0.2</w:t>
+              <w:t>0.0.</w:t>
+            </w:r>
+            <w:r>
+              <w:rPr>
+                <w:rFonts w:ascii="Calibri" w:eastAsia="Calibri" w:hAnsi="Calibri" w:cs="Times New Roman"/>
+                <w:kern w:val="0"/>
+                <w:sz w:val="22"/>
+                <w:szCs w:val="22"/>
+                <w:lang w:bidi="ar-SA"/>
+              </w:rPr>
+              <w:t>3</w:t>
             </w:r>
           </w:p>
         </w:tc>
         <w:tc>
           <w:tcPr>
-            <w:tcW w:w="2195" w:type="dxa"/>
+            <w:tcW w:w="2209" w:type="dxa"/>
             <w:tcBorders>
               <w:top w:val="single" w:sz="4" w:space="0" w:color="auto"/>
               <w:left w:val="single" w:sz="4" w:space="0" w:color="auto"/>
@@ -2069,7 +2228,7 @@
         </w:tc>
         <w:tc>
           <w:tcPr>
-            <w:tcW w:w="4745" w:type="dxa"/>
+            <w:tcW w:w="4775" w:type="dxa"/>
             <w:tcBorders>
               <w:top w:val="single" w:sz="4" w:space="0" w:color="auto"/>
               <w:left w:val="single" w:sz="4" w:space="0" w:color="auto"/>
@@ -2127,9 +2286,12 @@
         </w:tc>
       </w:tr>
       <w:tr>
+        <w:trPr>
+          <w:trHeight w:val="413"/>
+        </w:trPr>
         <w:tc>
           <w:tcPr>
-            <w:tcW w:w="2405" w:type="dxa"/>
+            <w:tcW w:w="2420" w:type="dxa"/>
             <w:tcBorders>
               <w:top w:val="single" w:sz="4" w:space="0" w:color="auto"/>
               <w:left w:val="single" w:sz="4" w:space="0" w:color="auto"/>
@@ -2150,7 +2312,7 @@
                 <w:kern w:val="0"/>
                 <w:sz w:val="22"/>
                 <w:szCs w:val="22"/>
-                <w:lang w:val="ru-RU" w:bidi="ar-SA"/>
+                <w:lang w:bidi="ar-SA"/>
               </w:rPr>
             </w:pPr>
             <w:r>
@@ -2161,13 +2323,23 @@
                 <w:szCs w:val="22"/>
                 <w:lang w:val="ru-RU" w:bidi="ar-SA"/>
               </w:rPr>
-              <w:t>0.0.3</w:t>
+              <w:t>0.0.</w:t>
+            </w:r>
+            <w:r>
+              <w:rPr>
+                <w:rFonts w:ascii="Calibri" w:eastAsia="Calibri" w:hAnsi="Calibri" w:cs="Times New Roman"/>
+                <w:kern w:val="0"/>
+                <w:sz w:val="22"/>
+                <w:szCs w:val="22"/>
+                <w:lang w:bidi="ar-SA"/>
+              </w:rPr>
+              <w:t>4</w:t>
             </w:r>
           </w:p>
         </w:tc>
         <w:tc>
           <w:tcPr>
-            <w:tcW w:w="2195" w:type="dxa"/>
+            <w:tcW w:w="2209" w:type="dxa"/>
             <w:tcBorders>
               <w:top w:val="single" w:sz="4" w:space="0" w:color="auto"/>
               <w:left w:val="single" w:sz="4" w:space="0" w:color="auto"/>
@@ -2205,7 +2377,7 @@
         </w:tc>
         <w:tc>
           <w:tcPr>
-            <w:tcW w:w="4745" w:type="dxa"/>
+            <w:tcW w:w="4775" w:type="dxa"/>
             <w:tcBorders>
               <w:top w:val="single" w:sz="4" w:space="0" w:color="auto"/>
               <w:left w:val="single" w:sz="4" w:space="0" w:color="auto"/>
@@ -2263,9 +2435,12 @@
         </w:tc>
       </w:tr>
       <w:tr>
+        <w:trPr>
+          <w:trHeight w:val="390"/>
+        </w:trPr>
         <w:tc>
           <w:tcPr>
-            <w:tcW w:w="2405" w:type="dxa"/>
+            <w:tcW w:w="2420" w:type="dxa"/>
             <w:tcBorders>
               <w:top w:val="single" w:sz="4" w:space="0" w:color="auto"/>
               <w:left w:val="single" w:sz="4" w:space="0" w:color="auto"/>
@@ -2286,7 +2461,7 @@
                 <w:kern w:val="0"/>
                 <w:sz w:val="22"/>
                 <w:szCs w:val="22"/>
-                <w:lang w:val="ru-RU" w:bidi="ar-SA"/>
+                <w:lang w:bidi="ar-SA"/>
               </w:rPr>
             </w:pPr>
             <w:r>
@@ -2297,13 +2472,23 @@
                 <w:szCs w:val="22"/>
                 <w:lang w:val="ru-RU" w:bidi="ar-SA"/>
               </w:rPr>
-              <w:t>0.0.4</w:t>
+              <w:t>0.0.</w:t>
+            </w:r>
+            <w:r>
+              <w:rPr>
+                <w:rFonts w:ascii="Calibri" w:eastAsia="Calibri" w:hAnsi="Calibri" w:cs="Times New Roman"/>
+                <w:kern w:val="0"/>
+                <w:sz w:val="22"/>
+                <w:szCs w:val="22"/>
+                <w:lang w:bidi="ar-SA"/>
+              </w:rPr>
+              <w:t>5</w:t>
             </w:r>
           </w:p>
         </w:tc>
         <w:tc>
           <w:tcPr>
-            <w:tcW w:w="2195" w:type="dxa"/>
+            <w:tcW w:w="2209" w:type="dxa"/>
             <w:tcBorders>
               <w:top w:val="single" w:sz="4" w:space="0" w:color="auto"/>
               <w:left w:val="single" w:sz="4" w:space="0" w:color="auto"/>
@@ -2341,7 +2526,7 @@
         </w:tc>
         <w:tc>
           <w:tcPr>
-            <w:tcW w:w="4745" w:type="dxa"/>
+            <w:tcW w:w="4775" w:type="dxa"/>
             <w:tcBorders>
               <w:top w:val="single" w:sz="4" w:space="0" w:color="auto"/>
               <w:left w:val="single" w:sz="4" w:space="0" w:color="auto"/>

</xml_diff>